<commit_message>
Added date to document
</commit_message>
<xml_diff>
--- a/Documentation/DOCX/Framework_FDS_document_V1-0.docx
+++ b/Documentation/DOCX/Framework_FDS_document_V1-0.docx
@@ -511,20 +511,6 @@
     <w:p>
       <w:pPr>
         <w:rPr>
-          <w:color w:val="073763"/>
-          <w:sz w:val="24"/>
-          <w:szCs w:val="24"/>
-        </w:rPr>
-      </w:pPr>
-      <w:r>
-        <w:rPr>
-          <w:rtl w:val="0"/>
-        </w:rPr>
-      </w:r>
-    </w:p>
-    <w:p>
-      <w:pPr>
-        <w:rPr>
           <w:sz w:val="24"/>
           <w:szCs w:val="24"/>
         </w:rPr>
@@ -552,6 +538,22 @@
           <w:rtl w:val="0"/>
         </w:rPr>
         <w:t xml:space="preserve">Version 1.0</w:t>
+      </w:r>
+    </w:p>
+    <w:p>
+      <w:pPr>
+        <w:rPr>
+          <w:sz w:val="24"/>
+          <w:szCs w:val="24"/>
+        </w:rPr>
+      </w:pPr>
+      <w:r>
+        <w:rPr>
+          <w:sz w:val="24"/>
+          <w:szCs w:val="24"/>
+          <w:rtl w:val="0"/>
+        </w:rPr>
+        <w:t xml:space="preserve">09/08/2023 (DD/MM/YYYY)</w:t>
       </w:r>
     </w:p>
     <w:p>

</xml_diff>